<commit_message>
new rotation, hue and viewer files
</commit_message>
<xml_diff>
--- a/template/arnaud.docx
+++ b/template/arnaud.docx
@@ -49,7 +49,7 @@
                     </pic:cNvPicPr>
                   </pic:nvPicPr>
                   <pic:blipFill>
-                    <a:blip r:embed="rId4">
+                    <a:blip r:embed="rId5">
                       <a:extLst>
                         <a:ext uri="{28A0092B-C50C-407E-A947-70E740481C1C}">
                           <a14:useLocalDpi xmlns:a14="http://schemas.microsoft.com/office/drawing/2010/main" val="0"/>
@@ -224,21 +224,7 @@
         <w:rPr>
           <w:lang w:val="en-US"/>
         </w:rPr>
-        <w:t xml:space="preserve"> get a first </w:t>
-      </w:r>
-      <w:proofErr w:type="gramStart"/>
-      <w:r>
-        <w:rPr>
-          <w:lang w:val="en-US"/>
-        </w:rPr>
-        <w:t>16  filter</w:t>
-      </w:r>
-      <w:proofErr w:type="gramEnd"/>
-      <w:r>
-        <w:rPr>
-          <w:lang w:val="en-US"/>
-        </w:rPr>
-        <w:t xml:space="preserve"> layer line</w:t>
+        <w:t xml:space="preserve"> get a first 16  filter layer line</w:t>
       </w:r>
       <w:r>
         <w:rPr>
@@ -269,7 +255,7 @@
                     </pic:cNvPicPr>
                   </pic:nvPicPr>
                   <pic:blipFill>
-                    <a:blip r:embed="rId5">
+                    <a:blip r:embed="rId6">
                       <a:extLst>
                         <a:ext uri="{28A0092B-C50C-407E-A947-70E740481C1C}">
                           <a14:useLocalDpi xmlns:a14="http://schemas.microsoft.com/office/drawing/2010/main" val="0"/>
@@ -475,7 +461,7 @@
                     </pic:cNvPicPr>
                   </pic:nvPicPr>
                   <pic:blipFill>
-                    <a:blip r:embed="rId6">
+                    <a:blip r:embed="rId7">
                       <a:extLst>
                         <a:ext uri="{28A0092B-C50C-407E-A947-70E740481C1C}">
                           <a14:useLocalDpi xmlns:a14="http://schemas.microsoft.com/office/drawing/2010/main" val="0"/>
@@ -589,16 +575,8 @@
           <w:lang w:val="en-US"/>
         </w:rPr>
         <w:br/>
-        <w:t xml:space="preserve">much </w:t>
-      </w:r>
-      <w:proofErr w:type="gramStart"/>
-      <w:r>
-        <w:rPr>
-          <w:lang w:val="en-US"/>
-        </w:rPr>
-        <w:t>better !</w:t>
-      </w:r>
-      <w:proofErr w:type="gramEnd"/>
+        <w:t>much better !</w:t>
+      </w:r>
       <w:r>
         <w:rPr>
           <w:lang w:val="en-US"/>
@@ -624,27 +602,13 @@
         <w:rPr>
           <w:lang w:val="en-US"/>
         </w:rPr>
-        <w:t>= True Positive (TP)</w:t>
-      </w:r>
-      <w:proofErr w:type="gramStart"/>
-      <w:r>
-        <w:rPr>
-          <w:lang w:val="en-US"/>
-        </w:rPr>
-        <w:t>​</w:t>
-      </w:r>
-      <w:r>
-        <w:rPr>
-          <w:lang w:val="en-US"/>
-        </w:rPr>
-        <w:t xml:space="preserve">  /</w:t>
-      </w:r>
-      <w:proofErr w:type="gramEnd"/>
-      <w:r>
-        <w:rPr>
-          <w:lang w:val="en-US"/>
-        </w:rPr>
-        <w:t xml:space="preserve"> </w:t>
+        <w:t>= True Positive (TP)​</w:t>
+      </w:r>
+      <w:r>
+        <w:rPr>
+          <w:lang w:val="en-US"/>
+        </w:rPr>
+        <w:t xml:space="preserve">  / </w:t>
       </w:r>
       <w:r>
         <w:rPr>
@@ -672,7 +636,6 @@
         <w:br/>
       </w:r>
       <w:proofErr w:type="spellStart"/>
-      <w:proofErr w:type="gramStart"/>
       <w:r>
         <w:rPr>
           <w:lang w:val="en-US"/>
@@ -680,7 +643,6 @@
         <w:t>lets</w:t>
       </w:r>
       <w:proofErr w:type="spellEnd"/>
-      <w:proofErr w:type="gramEnd"/>
       <w:r>
         <w:rPr>
           <w:lang w:val="en-US"/>
@@ -899,7 +861,7 @@
                     </pic:cNvPicPr>
                   </pic:nvPicPr>
                   <pic:blipFill>
-                    <a:blip r:embed="rId7">
+                    <a:blip r:embed="rId8">
                       <a:extLst>
                         <a:ext uri="{28A0092B-C50C-407E-A947-70E740481C1C}">
                           <a14:useLocalDpi xmlns:a14="http://schemas.microsoft.com/office/drawing/2010/main" val="0"/>
@@ -1120,6 +1082,520 @@
         </w:rPr>
         <w:br/>
       </w:r>
+      <w:r>
+        <w:rPr>
+          <w:lang w:val="en-US"/>
+        </w:rPr>
+        <w:br/>
+      </w:r>
+      <w:r>
+        <w:rPr>
+          <w:lang w:val="en-US"/>
+        </w:rPr>
+        <w:br/>
+      </w:r>
+      <w:r>
+        <w:rPr>
+          <w:lang w:val="en-US"/>
+        </w:rPr>
+        <w:br/>
+        <w:t>what are the last updates:</w:t>
+      </w:r>
+      <w:r>
+        <w:rPr>
+          <w:lang w:val="en-US"/>
+        </w:rPr>
+        <w:br/>
+      </w:r>
+      <w:r>
+        <w:rPr>
+          <w:lang w:val="en-US"/>
+        </w:rPr>
+        <w:br/>
+        <w:t>we added 90*k rotation and increased the dataset size by 4. It helped cranked up the F1 score from 82 to 86,7 §</w:t>
+      </w:r>
+      <w:r>
+        <w:rPr>
+          <w:lang w:val="en-US"/>
+        </w:rPr>
+        <w:br/>
+      </w:r>
+      <w:r>
+        <w:rPr>
+          <w:lang w:val="en-US"/>
+        </w:rPr>
+        <w:br/>
+      </w:r>
+      <w:r>
+        <w:rPr>
+          <w:lang w:val="en-US"/>
+        </w:rPr>
+        <w:lastRenderedPageBreak/>
+        <w:t>Next improvements will concern :</w:t>
+      </w:r>
+      <w:r>
+        <w:rPr>
+          <w:lang w:val="en-US"/>
+        </w:rPr>
+        <w:br/>
+      </w:r>
+      <w:r>
+        <w:rPr>
+          <w:lang w:val="en-US"/>
+        </w:rPr>
+        <w:br/>
+        <w:t>- different loss, metrics, learning rates and optimizers</w:t>
+      </w:r>
+    </w:p>
+    <w:p>
+      <w:pPr>
+        <w:pStyle w:val="Paragraphedeliste"/>
+        <w:numPr>
+          <w:ilvl w:val="0"/>
+          <w:numId w:val="1"/>
+        </w:numPr>
+        <w:rPr>
+          <w:lang w:val="en-US"/>
+        </w:rPr>
+      </w:pPr>
+      <w:r>
+        <w:rPr>
+          <w:lang w:val="en-US"/>
+        </w:rPr>
+        <w:t>Smaller batch size</w:t>
+      </w:r>
+      <w:r>
+        <w:rPr>
+          <w:lang w:val="en-US"/>
+        </w:rPr>
+        <w:br/>
+        <w:t xml:space="preserve">shallower </w:t>
+      </w:r>
+      <w:proofErr w:type="spellStart"/>
+      <w:r>
+        <w:rPr>
+          <w:lang w:val="en-US"/>
+        </w:rPr>
+        <w:t>unet</w:t>
+      </w:r>
+      <w:proofErr w:type="spellEnd"/>
+      <w:r>
+        <w:rPr>
+          <w:lang w:val="en-US"/>
+        </w:rPr>
+        <w:t xml:space="preserve"> and deeper </w:t>
+      </w:r>
+      <w:proofErr w:type="spellStart"/>
+      <w:r>
+        <w:rPr>
+          <w:lang w:val="en-US"/>
+        </w:rPr>
+        <w:t>unet</w:t>
+      </w:r>
+      <w:proofErr w:type="spellEnd"/>
+      <w:r>
+        <w:rPr>
+          <w:lang w:val="en-US"/>
+        </w:rPr>
+        <w:t xml:space="preserve"> (try different depth)</w:t>
+      </w:r>
+    </w:p>
+    <w:p>
+      <w:pPr>
+        <w:pStyle w:val="Paragraphedeliste"/>
+        <w:numPr>
+          <w:ilvl w:val="0"/>
+          <w:numId w:val="1"/>
+        </w:numPr>
+        <w:rPr>
+          <w:lang w:val="en-US"/>
+        </w:rPr>
+      </w:pPr>
+      <w:r>
+        <w:rPr>
+          <w:lang w:val="en-US"/>
+        </w:rPr>
+        <w:t>Add post processing</w:t>
+      </w:r>
+    </w:p>
+    <w:p>
+      <w:pPr>
+        <w:rPr>
+          <w:lang w:val="en-US"/>
+        </w:rPr>
+      </w:pPr>
+    </w:p>
+    <w:p>
+      <w:pPr>
+        <w:rPr>
+          <w:lang w:val="en-US"/>
+        </w:rPr>
+      </w:pPr>
+    </w:p>
+    <w:p>
+      <w:pPr>
+        <w:rPr>
+          <w:lang w:val="en-US"/>
+        </w:rPr>
+      </w:pPr>
+    </w:p>
+    <w:p>
+      <w:pPr>
+        <w:rPr>
+          <w:lang w:val="en-US"/>
+        </w:rPr>
+      </w:pPr>
+    </w:p>
+    <w:p>
+      <w:pPr>
+        <w:rPr>
+          <w:lang w:val="en-US"/>
+        </w:rPr>
+      </w:pPr>
+      <w:r>
+        <w:rPr>
+          <w:lang w:val="en-US"/>
+        </w:rPr>
+        <w:t xml:space="preserve">Trying to reduce : no incidence on </w:t>
+      </w:r>
+      <w:proofErr w:type="spellStart"/>
+      <w:r>
+        <w:rPr>
+          <w:lang w:val="en-US"/>
+        </w:rPr>
+        <w:t>val</w:t>
+      </w:r>
+      <w:proofErr w:type="spellEnd"/>
+      <w:r>
+        <w:rPr>
+          <w:lang w:val="en-US"/>
+        </w:rPr>
+        <w:t xml:space="preserve"> </w:t>
+      </w:r>
+      <w:proofErr w:type="spellStart"/>
+      <w:r>
+        <w:rPr>
+          <w:lang w:val="en-US"/>
+        </w:rPr>
+        <w:t>iou</w:t>
+      </w:r>
+      <w:proofErr w:type="spellEnd"/>
+      <w:r>
+        <w:rPr>
+          <w:lang w:val="en-US"/>
+        </w:rPr>
+        <w:t xml:space="preserve"> : 83, loss 0.128</w:t>
+      </w:r>
+      <w:r>
+        <w:rPr>
+          <w:lang w:val="en-US"/>
+        </w:rPr>
+        <w:br/>
+        <w:t>trying to increase : a bit worse :</w:t>
+      </w:r>
+      <w:proofErr w:type="spellStart"/>
+      <w:r>
+        <w:rPr>
+          <w:lang w:val="en-US"/>
+        </w:rPr>
+        <w:t>val_iou</w:t>
+      </w:r>
+      <w:proofErr w:type="spellEnd"/>
+      <w:r>
+        <w:rPr>
+          <w:lang w:val="en-US"/>
+        </w:rPr>
+        <w:t xml:space="preserve"> : 0,82    loss 0,135 </w:t>
+      </w:r>
+      <w:r>
+        <w:rPr>
+          <w:lang w:val="en-US"/>
+        </w:rPr>
+        <w:br/>
+      </w:r>
+      <w:r>
+        <w:rPr>
+          <w:lang w:val="en-US"/>
+        </w:rPr>
+        <w:br/>
+      </w:r>
+      <w:r>
+        <w:rPr>
+          <w:lang w:val="en-US"/>
+        </w:rPr>
+        <w:br/>
+      </w:r>
+      <w:r>
+        <w:rPr>
+          <w:lang w:val="en-US"/>
+        </w:rPr>
+        <w:br/>
+      </w:r>
+      <w:r>
+        <w:rPr>
+          <w:lang w:val="en-US"/>
+        </w:rPr>
+        <w:br/>
+      </w:r>
+      <w:r>
+        <w:rPr>
+          <w:noProof/>
+        </w:rPr>
+        <w:lastRenderedPageBreak/>
+        <w:drawing>
+          <wp:inline distT="0" distB="0" distL="0" distR="0" wp14:anchorId="265E6C8B" wp14:editId="0F76E40B">
+            <wp:extent cx="5924550" cy="5943600"/>
+            <wp:effectExtent l="0" t="0" r="0" b="0"/>
+            <wp:docPr id="690123561" name="Image 1"/>
+            <wp:cNvGraphicFramePr>
+              <a:graphicFrameLocks xmlns:a="http://schemas.openxmlformats.org/drawingml/2006/main" noChangeAspect="1"/>
+            </wp:cNvGraphicFramePr>
+            <a:graphic xmlns:a="http://schemas.openxmlformats.org/drawingml/2006/main">
+              <a:graphicData uri="http://schemas.openxmlformats.org/drawingml/2006/picture">
+                <pic:pic xmlns:pic="http://schemas.openxmlformats.org/drawingml/2006/picture">
+                  <pic:nvPicPr>
+                    <pic:cNvPr id="690123561" name=""/>
+                    <pic:cNvPicPr/>
+                  </pic:nvPicPr>
+                  <pic:blipFill>
+                    <a:blip r:embed="rId9"/>
+                    <a:stretch>
+                      <a:fillRect/>
+                    </a:stretch>
+                  </pic:blipFill>
+                  <pic:spPr>
+                    <a:xfrm>
+                      <a:off x="0" y="0"/>
+                      <a:ext cx="5924550" cy="5943600"/>
+                    </a:xfrm>
+                    <a:prstGeom prst="rect">
+                      <a:avLst/>
+                    </a:prstGeom>
+                  </pic:spPr>
+                </pic:pic>
+              </a:graphicData>
+            </a:graphic>
+          </wp:inline>
+        </w:drawing>
+      </w:r>
+      <w:r>
+        <w:rPr>
+          <w:lang w:val="en-US"/>
+        </w:rPr>
+        <w:br/>
+      </w:r>
+      <w:r>
+        <w:rPr>
+          <w:lang w:val="en-US"/>
+        </w:rPr>
+        <w:br/>
+      </w:r>
+      <w:r>
+        <w:rPr>
+          <w:lang w:val="en-US"/>
+        </w:rPr>
+        <w:br/>
+      </w:r>
+      <w:r>
+        <w:rPr>
+          <w:lang w:val="en-US"/>
+        </w:rPr>
+        <w:br/>
+        <w:t>at this point we have a f1 score of 86.8 !! which is very good. But I see a degree of improvement !</w:t>
+      </w:r>
+      <w:r>
+        <w:rPr>
+          <w:lang w:val="en-US"/>
+        </w:rPr>
+        <w:br/>
+      </w:r>
+      <w:r>
+        <w:rPr>
+          <w:lang w:val="en-US"/>
+        </w:rPr>
+        <w:br/>
+        <w:t>instead of rotating randomly. Let rotate every 45° !</w:t>
+      </w:r>
+      <w:r>
+        <w:rPr>
+          <w:lang w:val="en-US"/>
+        </w:rPr>
+        <w:t xml:space="preserve"> (this is test image 50 after prediction (</w:t>
+      </w:r>
+      <w:proofErr w:type="spellStart"/>
+      <w:r>
+        <w:rPr>
+          <w:lang w:val="en-US"/>
+        </w:rPr>
+        <w:t>mred</w:t>
+      </w:r>
+      <w:proofErr w:type="spellEnd"/>
+      <w:r>
+        <w:rPr>
+          <w:lang w:val="en-US"/>
+        </w:rPr>
+        <w:t xml:space="preserve"> mask</w:t>
+      </w:r>
+      <w:r>
+        <w:rPr>
+          <w:lang w:val="en-US"/>
+        </w:rPr>
+        <w:t>), we can clearly see the model trying to find horizontal and vertical roads more successfully than 45° angles roads.</w:t>
+      </w:r>
+      <w:r>
+        <w:rPr>
+          <w:lang w:val="en-US"/>
+        </w:rPr>
+        <w:br/>
+      </w:r>
+      <w:proofErr w:type="spellStart"/>
+      <w:r>
+        <w:rPr>
+          <w:lang w:val="en-US"/>
+        </w:rPr>
+        <w:t>lets</w:t>
+      </w:r>
+      <w:proofErr w:type="spellEnd"/>
+      <w:r>
+        <w:rPr>
+          <w:lang w:val="en-US"/>
+        </w:rPr>
+        <w:t xml:space="preserve"> try it</w:t>
+      </w:r>
+      <w:r>
+        <w:rPr>
+          <w:lang w:val="en-US"/>
+        </w:rPr>
+        <w:br/>
+      </w:r>
+      <w:r>
+        <w:rPr>
+          <w:lang w:val="en-US"/>
+        </w:rPr>
+        <w:br/>
+      </w:r>
+      <w:r>
+        <w:rPr>
+          <w:lang w:val="en-US"/>
+        </w:rPr>
+        <w:br/>
+      </w:r>
+      <w:r>
+        <w:rPr>
+          <w:lang w:val="en-US"/>
+        </w:rPr>
+        <w:br/>
+        <w:t>IOU is said to be lower !</w:t>
+      </w:r>
+      <w:r>
+        <w:rPr>
+          <w:lang w:val="en-US"/>
+        </w:rPr>
+        <w:br/>
+      </w:r>
+      <w:r>
+        <w:rPr>
+          <w:noProof/>
+        </w:rPr>
+        <w:lastRenderedPageBreak/>
+        <w:drawing>
+          <wp:inline distT="0" distB="0" distL="0" distR="0" wp14:anchorId="22724267" wp14:editId="146A2849">
+            <wp:extent cx="5934075" cy="5886450"/>
+            <wp:effectExtent l="0" t="0" r="9525" b="0"/>
+            <wp:docPr id="836335590" name="Image 1"/>
+            <wp:cNvGraphicFramePr>
+              <a:graphicFrameLocks xmlns:a="http://schemas.openxmlformats.org/drawingml/2006/main" noChangeAspect="1"/>
+            </wp:cNvGraphicFramePr>
+            <a:graphic xmlns:a="http://schemas.openxmlformats.org/drawingml/2006/main">
+              <a:graphicData uri="http://schemas.openxmlformats.org/drawingml/2006/picture">
+                <pic:pic xmlns:pic="http://schemas.openxmlformats.org/drawingml/2006/picture">
+                  <pic:nvPicPr>
+                    <pic:cNvPr id="836335590" name=""/>
+                    <pic:cNvPicPr/>
+                  </pic:nvPicPr>
+                  <pic:blipFill>
+                    <a:blip r:embed="rId10"/>
+                    <a:stretch>
+                      <a:fillRect/>
+                    </a:stretch>
+                  </pic:blipFill>
+                  <pic:spPr>
+                    <a:xfrm>
+                      <a:off x="0" y="0"/>
+                      <a:ext cx="5934075" cy="5886450"/>
+                    </a:xfrm>
+                    <a:prstGeom prst="rect">
+                      <a:avLst/>
+                    </a:prstGeom>
+                  </pic:spPr>
+                </pic:pic>
+              </a:graphicData>
+            </a:graphic>
+          </wp:inline>
+        </w:drawing>
+      </w:r>
+      <w:r>
+        <w:rPr>
+          <w:lang w:val="en-US"/>
+        </w:rPr>
+        <w:br/>
+        <w:t>but road classification seems well better !!</w:t>
+      </w:r>
+      <w:r>
+        <w:rPr>
+          <w:lang w:val="en-US"/>
+        </w:rPr>
+        <w:br/>
+      </w:r>
+      <w:r>
+        <w:rPr>
+          <w:lang w:val="en-US"/>
+        </w:rPr>
+        <w:br/>
+      </w:r>
+      <w:r>
+        <w:rPr>
+          <w:lang w:val="en-US"/>
+        </w:rPr>
+        <w:t>but F1 on submission did not increase…</w:t>
+      </w:r>
+      <w:r>
+        <w:rPr>
+          <w:lang w:val="en-US"/>
+        </w:rPr>
+        <w:br/>
+      </w:r>
+      <w:r>
+        <w:rPr>
+          <w:lang w:val="en-US"/>
+        </w:rPr>
+        <w:br/>
+        <w:t>next : add hue variation or some saturation variation, brightness..</w:t>
+      </w:r>
+      <w:r>
+        <w:rPr>
+          <w:lang w:val="en-US"/>
+        </w:rPr>
+        <w:t xml:space="preserve"> (randomization)</w:t>
+      </w:r>
+      <w:r>
+        <w:rPr>
+          <w:lang w:val="en-US"/>
+        </w:rPr>
+        <w:br/>
+      </w:r>
+      <w:r>
+        <w:rPr>
+          <w:lang w:val="en-US"/>
+        </w:rPr>
+        <w:br/>
+      </w:r>
+      <w:r>
+        <w:rPr>
+          <w:lang w:val="en-US"/>
+        </w:rPr>
+        <w:t>IOU IS A LIAR !</w:t>
+      </w:r>
     </w:p>
     <w:sectPr>
       <w:pgSz w:w="12240" w:h="15840"/>
@@ -1129,6 +1605,126 @@
     </w:sectPr>
   </w:body>
 </w:document>
+</file>
+
+<file path=word/numbering.xml><?xml version="1.0" encoding="utf-8"?>
+<w:numbering xmlns:wpc="http://schemas.microsoft.com/office/word/2010/wordprocessingCanvas" xmlns:cx="http://schemas.microsoft.com/office/drawing/2014/chartex" xmlns:cx1="http://schemas.microsoft.com/office/drawing/2015/9/8/chartex" xmlns:cx2="http://schemas.microsoft.com/office/drawing/2015/10/21/chartex" xmlns:cx3="http://schemas.microsoft.com/office/drawing/2016/5/9/chartex" xmlns:cx4="http://schemas.microsoft.com/office/drawing/2016/5/10/chartex" xmlns:cx5="http://schemas.microsoft.com/office/drawing/2016/5/11/chartex" xmlns:cx6="http://schemas.microsoft.com/office/drawing/2016/5/12/chartex" xmlns:cx7="http://schemas.microsoft.com/office/drawing/2016/5/13/chartex" xmlns:cx8="http://schemas.microsoft.com/office/drawing/2016/5/14/chartex" xmlns:mc="http://schemas.openxmlformats.org/markup-compatibility/2006" xmlns:aink="http://schemas.microsoft.com/office/drawing/2016/ink" xmlns:am3d="http://schemas.microsoft.com/office/drawing/2017/model3d" xmlns:o="urn:schemas-microsoft-com:office:office" xmlns:oel="http://schemas.microsoft.com/office/2019/extlst" xmlns:r="http://schemas.openxmlformats.org/officeDocument/2006/relationships" xmlns:m="http://schemas.openxmlformats.org/officeDocument/2006/math" xmlns:v="urn:schemas-microsoft-com:vml" xmlns:wp14="http://schemas.microsoft.com/office/word/2010/wordprocessingDrawing" xmlns:wp="http://schemas.openxmlformats.org/drawingml/2006/wordprocessingDrawing" xmlns:w10="urn:schemas-microsoft-com:office:word" xmlns:w="http://schemas.openxmlformats.org/wordprocessingml/2006/main" xmlns:w14="http://schemas.microsoft.com/office/word/2010/wordml" xmlns:w15="http://schemas.microsoft.com/office/word/2012/wordml" xmlns:w16cex="http://schemas.microsoft.com/office/word/2018/wordml/cex" xmlns:w16cid="http://schemas.microsoft.com/office/word/2016/wordml/cid" xmlns:w16="http://schemas.microsoft.com/office/word/2018/wordml" xmlns:w16du="http://schemas.microsoft.com/office/word/2023/wordml/word16du" xmlns:w16sdtdh="http://schemas.microsoft.com/office/word/2020/wordml/sdtdatahash" xmlns:w16se="http://schemas.microsoft.com/office/word/2015/wordml/symex" xmlns:wpg="http://schemas.microsoft.com/office/word/2010/wordprocessingGroup" xmlns:wpi="http://schemas.microsoft.com/office/word/2010/wordprocessingInk" xmlns:wne="http://schemas.microsoft.com/office/word/2006/wordml" xmlns:wps="http://schemas.microsoft.com/office/word/2010/wordprocessingShape" mc:Ignorable="w14 w15 w16se w16cid w16 w16cex w16sdtdh w16du wp14">
+  <w:abstractNum w:abstractNumId="0" w15:restartNumberingAfterBreak="0">
+    <w:nsid w:val="6CAA74F6"/>
+    <w:multiLevelType w:val="hybridMultilevel"/>
+    <w:tmpl w:val="F9CEDA1A"/>
+    <w:lvl w:ilvl="0" w:tplc="872C0B0A">
+      <w:numFmt w:val="bullet"/>
+      <w:lvlText w:val="-"/>
+      <w:lvlJc w:val="left"/>
+      <w:pPr>
+        <w:ind w:left="720" w:hanging="360"/>
+      </w:pPr>
+      <w:rPr>
+        <w:rFonts w:ascii="Calibri" w:eastAsiaTheme="minorHAnsi" w:hAnsi="Calibri" w:cs="Calibri" w:hint="default"/>
+      </w:rPr>
+    </w:lvl>
+    <w:lvl w:ilvl="1" w:tplc="04090003" w:tentative="1">
+      <w:start w:val="1"/>
+      <w:numFmt w:val="bullet"/>
+      <w:lvlText w:val="o"/>
+      <w:lvlJc w:val="left"/>
+      <w:pPr>
+        <w:ind w:left="1440" w:hanging="360"/>
+      </w:pPr>
+      <w:rPr>
+        <w:rFonts w:ascii="Courier New" w:hAnsi="Courier New" w:cs="Courier New" w:hint="default"/>
+      </w:rPr>
+    </w:lvl>
+    <w:lvl w:ilvl="2" w:tplc="04090005" w:tentative="1">
+      <w:start w:val="1"/>
+      <w:numFmt w:val="bullet"/>
+      <w:lvlText w:val=""/>
+      <w:lvlJc w:val="left"/>
+      <w:pPr>
+        <w:ind w:left="2160" w:hanging="360"/>
+      </w:pPr>
+      <w:rPr>
+        <w:rFonts w:ascii="Wingdings" w:hAnsi="Wingdings" w:hint="default"/>
+      </w:rPr>
+    </w:lvl>
+    <w:lvl w:ilvl="3" w:tplc="04090001" w:tentative="1">
+      <w:start w:val="1"/>
+      <w:numFmt w:val="bullet"/>
+      <w:lvlText w:val=""/>
+      <w:lvlJc w:val="left"/>
+      <w:pPr>
+        <w:ind w:left="2880" w:hanging="360"/>
+      </w:pPr>
+      <w:rPr>
+        <w:rFonts w:ascii="Symbol" w:hAnsi="Symbol" w:hint="default"/>
+      </w:rPr>
+    </w:lvl>
+    <w:lvl w:ilvl="4" w:tplc="04090003" w:tentative="1">
+      <w:start w:val="1"/>
+      <w:numFmt w:val="bullet"/>
+      <w:lvlText w:val="o"/>
+      <w:lvlJc w:val="left"/>
+      <w:pPr>
+        <w:ind w:left="3600" w:hanging="360"/>
+      </w:pPr>
+      <w:rPr>
+        <w:rFonts w:ascii="Courier New" w:hAnsi="Courier New" w:cs="Courier New" w:hint="default"/>
+      </w:rPr>
+    </w:lvl>
+    <w:lvl w:ilvl="5" w:tplc="04090005" w:tentative="1">
+      <w:start w:val="1"/>
+      <w:numFmt w:val="bullet"/>
+      <w:lvlText w:val=""/>
+      <w:lvlJc w:val="left"/>
+      <w:pPr>
+        <w:ind w:left="4320" w:hanging="360"/>
+      </w:pPr>
+      <w:rPr>
+        <w:rFonts w:ascii="Wingdings" w:hAnsi="Wingdings" w:hint="default"/>
+      </w:rPr>
+    </w:lvl>
+    <w:lvl w:ilvl="6" w:tplc="04090001" w:tentative="1">
+      <w:start w:val="1"/>
+      <w:numFmt w:val="bullet"/>
+      <w:lvlText w:val=""/>
+      <w:lvlJc w:val="left"/>
+      <w:pPr>
+        <w:ind w:left="5040" w:hanging="360"/>
+      </w:pPr>
+      <w:rPr>
+        <w:rFonts w:ascii="Symbol" w:hAnsi="Symbol" w:hint="default"/>
+      </w:rPr>
+    </w:lvl>
+    <w:lvl w:ilvl="7" w:tplc="04090003" w:tentative="1">
+      <w:start w:val="1"/>
+      <w:numFmt w:val="bullet"/>
+      <w:lvlText w:val="o"/>
+      <w:lvlJc w:val="left"/>
+      <w:pPr>
+        <w:ind w:left="5760" w:hanging="360"/>
+      </w:pPr>
+      <w:rPr>
+        <w:rFonts w:ascii="Courier New" w:hAnsi="Courier New" w:cs="Courier New" w:hint="default"/>
+      </w:rPr>
+    </w:lvl>
+    <w:lvl w:ilvl="8" w:tplc="04090005" w:tentative="1">
+      <w:start w:val="1"/>
+      <w:numFmt w:val="bullet"/>
+      <w:lvlText w:val=""/>
+      <w:lvlJc w:val="left"/>
+      <w:pPr>
+        <w:ind w:left="6480" w:hanging="360"/>
+      </w:pPr>
+      <w:rPr>
+        <w:rFonts w:ascii="Wingdings" w:hAnsi="Wingdings" w:hint="default"/>
+      </w:rPr>
+    </w:lvl>
+  </w:abstractNum>
+  <w:num w:numId="1" w16cid:durableId="515078413">
+    <w:abstractNumId w:val="0"/>
+  </w:num>
+</w:numbering>
 </file>
 
 <file path=word/styles.xml><?xml version="1.0" encoding="utf-8"?>
@@ -1558,6 +2154,17 @@
     <w:semiHidden/>
     <w:unhideWhenUsed/>
   </w:style>
+  <w:style w:type="paragraph" w:styleId="Paragraphedeliste">
+    <w:name w:val="List Paragraph"/>
+    <w:basedOn w:val="Normal"/>
+    <w:uiPriority w:val="34"/>
+    <w:qFormat/>
+    <w:rsid w:val="00FE4863"/>
+    <w:pPr>
+      <w:ind w:left="720"/>
+      <w:contextualSpacing/>
+    </w:pPr>
+  </w:style>
 </w:styles>
 </file>
 

</xml_diff>